<commit_message>
Almost finish UX report v1
</commit_message>
<xml_diff>
--- a/AIE Year 2/02 Designing the User Experience/Greco Feudal UX Report.docx
+++ b/AIE Year 2/02 Designing the User Experience/Greco Feudal UX Report.docx
@@ -49,11 +49,6 @@
     </w:p>
     <w:p>
       <w:r>
-        <w:t>Get people to test game, get responses, change game based on feedback</w:t>
-      </w:r>
-    </w:p>
-    <w:p>
-      <w:r>
         <w:t xml:space="preserve">To make sure my game was reaching my hypothesis I had to test whether </w:t>
       </w:r>
       <w:r>
@@ -66,10 +61,45 @@
         <w:t>,</w:t>
       </w:r>
       <w:r>
-        <w:t xml:space="preserve"> and whether it was easy to play with another person locally. I tested this through having people play the game and then answering a </w:t>
-      </w:r>
-      <w:r>
-        <w:t xml:space="preserve">questionnaire.             </w:t>
+        <w:t xml:space="preserve"> and whether it was easy to play with another person locally.</w:t>
+      </w:r>
+      <w:r>
+        <w:t xml:space="preserve"> My approach to this was to</w:t>
+      </w:r>
+      <w:r>
+        <w:t xml:space="preserve"> hav</w:t>
+      </w:r>
+      <w:r>
+        <w:t>e</w:t>
+      </w:r>
+      <w:r>
+        <w:t xml:space="preserve"> people play the game and then answering a </w:t>
+      </w:r>
+      <w:r>
+        <w:t>questionnaire</w:t>
+      </w:r>
+      <w:r>
+        <w:t xml:space="preserve"> plus some follow up questions.</w:t>
+      </w:r>
+    </w:p>
+    <w:p>
+      <w:r>
+        <w:t xml:space="preserve">After the feedback I planned to </w:t>
+      </w:r>
+      <w:r>
+        <w:t>act</w:t>
+      </w:r>
+      <w:r>
+        <w:t xml:space="preserve"> on any emergent problems</w:t>
+      </w:r>
+      <w:r>
+        <w:t xml:space="preserve">, </w:t>
+      </w:r>
+      <w:r>
+        <w:t>flesh out a persona with the collected data</w:t>
+      </w:r>
+      <w:r>
+        <w:t>, and decide futures actions to make the game reach my hypothesis.</w:t>
       </w:r>
     </w:p>
     <w:p>
@@ -82,12 +112,96 @@
     </w:p>
     <w:p>
       <w:r>
-        <w:t>I had testers play my prototype and then answer a questionnaire.</w:t>
-      </w:r>
-    </w:p>
-    <w:p>
-      <w:r>
-        <w:t xml:space="preserve">In order to see if my hypothesis is valid I built a prototype of my game. </w:t>
+        <w:t>To</w:t>
+      </w:r>
+      <w:r>
+        <w:t xml:space="preserve"> see if my hypothesis is </w:t>
+      </w:r>
+      <w:r>
+        <w:t>valid,</w:t>
+      </w:r>
+      <w:r>
+        <w:t xml:space="preserve"> I built a </w:t>
+      </w:r>
+      <w:r>
+        <w:t xml:space="preserve">working </w:t>
+      </w:r>
+      <w:r>
+        <w:t xml:space="preserve">prototype of my game. </w:t>
+      </w:r>
+      <w:r>
+        <w:t xml:space="preserve">In the tests I had two people on one keyboard playing against each other. The desired experience was a fast paced competitive runner leading up to a fast paced clash. </w:t>
+      </w:r>
+      <w:r>
+        <w:rPr>
+          <w:noProof/>
+        </w:rPr>
+        <w:drawing>
+          <wp:anchor distT="0" distB="0" distL="114300" distR="114300" simplePos="0" relativeHeight="251659264" behindDoc="0" locked="0" layoutInCell="1" hidden="0" allowOverlap="1" wp14:anchorId="7856BC9A" wp14:editId="2CA1AC7B">
+            <wp:simplePos x="0" y="0"/>
+            <wp:positionH relativeFrom="column">
+              <wp:posOffset>0</wp:posOffset>
+            </wp:positionH>
+            <wp:positionV relativeFrom="paragraph">
+              <wp:posOffset>643890</wp:posOffset>
+            </wp:positionV>
+            <wp:extent cx="3476625" cy="2285365"/>
+            <wp:effectExtent l="0" t="0" r="0" b="0"/>
+            <wp:wrapTopAndBottom distT="0" distB="0"/>
+            <wp:docPr id="28" name="image2.png" descr="Diagram&#10;&#10;Description automatically generated"/>
+            <wp:cNvGraphicFramePr/>
+            <a:graphic xmlns:a="http://schemas.openxmlformats.org/drawingml/2006/main">
+              <a:graphicData uri="http://schemas.openxmlformats.org/drawingml/2006/picture">
+                <pic:pic xmlns:pic="http://schemas.openxmlformats.org/drawingml/2006/picture">
+                  <pic:nvPicPr>
+                    <pic:cNvPr id="28" name="image2.png" descr="Diagram&#10;&#10;Description automatically generated"/>
+                    <pic:cNvPicPr preferRelativeResize="0"/>
+                  </pic:nvPicPr>
+                  <pic:blipFill>
+                    <a:blip r:embed="rId4"/>
+                    <a:srcRect/>
+                    <a:stretch>
+                      <a:fillRect/>
+                    </a:stretch>
+                  </pic:blipFill>
+                  <pic:spPr>
+                    <a:xfrm>
+                      <a:off x="0" y="0"/>
+                      <a:ext cx="3476625" cy="2285365"/>
+                    </a:xfrm>
+                    <a:prstGeom prst="rect">
+                      <a:avLst/>
+                    </a:prstGeom>
+                    <a:ln/>
+                  </pic:spPr>
+                </pic:pic>
+              </a:graphicData>
+            </a:graphic>
+          </wp:anchor>
+        </w:drawing>
+      </w:r>
+    </w:p>
+    <w:p/>
+    <w:p>
+      <w:r>
+        <w:t>When questioned afterwards, s</w:t>
+      </w:r>
+      <w:r>
+        <w:t xml:space="preserve">ome players felt that the competitive nature </w:t>
+      </w:r>
+      <w:r>
+        <w:t>was not apparent enough in this incarnation and that you feel too uninvolved with the other player.</w:t>
+      </w:r>
+      <w:r>
+        <w:t xml:space="preserve"> </w:t>
+      </w:r>
+      <w:r>
+        <w:t>All the play testers felt that the game was fast paced and easily playable with a friend locally on one keyboard.</w:t>
+      </w:r>
+    </w:p>
+    <w:p>
+      <w:r>
+        <w:t>These results showed that I had not yet fully reached my goal of answering the hypothesis.</w:t>
       </w:r>
     </w:p>
     <w:p>
@@ -140,7 +254,7 @@
                     </pic:cNvPicPr>
                   </pic:nvPicPr>
                   <pic:blipFill>
-                    <a:blip r:embed="rId4" cstate="print">
+                    <a:blip r:embed="rId5" cstate="print">
                       <a:extLst>
                         <a:ext uri="{28A0092B-C50C-407E-A947-70E740481C1C}">
                           <a14:useLocalDpi xmlns:a14="http://schemas.microsoft.com/office/drawing/2010/main" val="0"/>
@@ -198,7 +312,7 @@
                     </pic:cNvPicPr>
                   </pic:nvPicPr>
                   <pic:blipFill>
-                    <a:blip r:embed="rId5">
+                    <a:blip r:embed="rId6">
                       <a:extLst>
                         <a:ext uri="{28A0092B-C50C-407E-A947-70E740481C1C}">
                           <a14:useLocalDpi xmlns:a14="http://schemas.microsoft.com/office/drawing/2010/main" val="0"/>
@@ -260,7 +374,7 @@
                     </pic:cNvPicPr>
                   </pic:nvPicPr>
                   <pic:blipFill>
-                    <a:blip r:embed="rId6" cstate="print">
+                    <a:blip r:embed="rId7" cstate="print">
                       <a:extLst>
                         <a:ext uri="{28A0092B-C50C-407E-A947-70E740481C1C}">
                           <a14:useLocalDpi xmlns:a14="http://schemas.microsoft.com/office/drawing/2010/main" val="0"/>
@@ -298,11 +412,45 @@
       </w:r>
     </w:p>
     <w:p>
-      <w:r>
+      <w:pPr>
         <w:rPr>
           <w:rStyle w:val="Heading1Char"/>
         </w:rPr>
+      </w:pPr>
+      <w:r>
+        <w:rPr>
+          <w:rStyle w:val="Heading1Char"/>
+        </w:rPr>
         <w:lastRenderedPageBreak/>
+        <w:t>Amendments</w:t>
+      </w:r>
+    </w:p>
+    <w:p>
+      <w:pPr>
+        <w:rPr>
+          <w:rStyle w:val="Heading1Char"/>
+          <w:rFonts w:asciiTheme="minorHAnsi" w:eastAsiaTheme="minorHAnsi" w:hAnsiTheme="minorHAnsi" w:cstheme="minorBidi"/>
+          <w:color w:val="auto"/>
+          <w:sz w:val="22"/>
+          <w:szCs w:val="22"/>
+        </w:rPr>
+      </w:pPr>
+      <w:r>
+        <w:rPr>
+          <w:rStyle w:val="Heading1Char"/>
+          <w:rFonts w:asciiTheme="minorHAnsi" w:eastAsiaTheme="minorHAnsi" w:hAnsiTheme="minorHAnsi" w:cstheme="minorBidi"/>
+          <w:color w:val="auto"/>
+          <w:sz w:val="22"/>
+          <w:szCs w:val="22"/>
+        </w:rPr>
+        <w:t xml:space="preserve">Make the game </w:t>
+      </w:r>
+    </w:p>
+    <w:p>
+      <w:r>
+        <w:rPr>
+          <w:rStyle w:val="Heading1Char"/>
+        </w:rPr>
         <w:t>Conclusion</w:t>
       </w:r>
     </w:p>
@@ -811,6 +959,72 @@
       <w:szCs w:val="32"/>
     </w:rPr>
   </w:style>
+  <w:style w:type="paragraph" w:styleId="Heading2">
+    <w:name w:val="heading 2"/>
+    <w:basedOn w:val="Normal"/>
+    <w:next w:val="Normal"/>
+    <w:link w:val="Heading2Char"/>
+    <w:uiPriority w:val="9"/>
+    <w:unhideWhenUsed/>
+    <w:qFormat/>
+    <w:rsid w:val="00F57CC8"/>
+    <w:pPr>
+      <w:keepNext/>
+      <w:keepLines/>
+      <w:spacing w:before="40" w:after="0"/>
+      <w:outlineLvl w:val="1"/>
+    </w:pPr>
+    <w:rPr>
+      <w:rFonts w:asciiTheme="majorHAnsi" w:eastAsiaTheme="majorEastAsia" w:hAnsiTheme="majorHAnsi" w:cstheme="majorBidi"/>
+      <w:color w:val="2F5496" w:themeColor="accent1" w:themeShade="BF"/>
+      <w:sz w:val="26"/>
+      <w:szCs w:val="26"/>
+    </w:rPr>
+  </w:style>
+  <w:style w:type="paragraph" w:styleId="Heading3">
+    <w:name w:val="heading 3"/>
+    <w:basedOn w:val="Normal"/>
+    <w:next w:val="Normal"/>
+    <w:link w:val="Heading3Char"/>
+    <w:uiPriority w:val="9"/>
+    <w:unhideWhenUsed/>
+    <w:qFormat/>
+    <w:rsid w:val="00F57CC8"/>
+    <w:pPr>
+      <w:keepNext/>
+      <w:keepLines/>
+      <w:spacing w:before="40" w:after="0"/>
+      <w:outlineLvl w:val="2"/>
+    </w:pPr>
+    <w:rPr>
+      <w:rFonts w:asciiTheme="majorHAnsi" w:eastAsiaTheme="majorEastAsia" w:hAnsiTheme="majorHAnsi" w:cstheme="majorBidi"/>
+      <w:color w:val="1F3763" w:themeColor="accent1" w:themeShade="7F"/>
+      <w:sz w:val="24"/>
+      <w:szCs w:val="24"/>
+    </w:rPr>
+  </w:style>
+  <w:style w:type="paragraph" w:styleId="Heading4">
+    <w:name w:val="heading 4"/>
+    <w:basedOn w:val="Normal"/>
+    <w:next w:val="Normal"/>
+    <w:link w:val="Heading4Char"/>
+    <w:uiPriority w:val="9"/>
+    <w:unhideWhenUsed/>
+    <w:qFormat/>
+    <w:rsid w:val="00F57CC8"/>
+    <w:pPr>
+      <w:keepNext/>
+      <w:keepLines/>
+      <w:spacing w:before="40" w:after="0"/>
+      <w:outlineLvl w:val="3"/>
+    </w:pPr>
+    <w:rPr>
+      <w:rFonts w:asciiTheme="majorHAnsi" w:eastAsiaTheme="majorEastAsia" w:hAnsiTheme="majorHAnsi" w:cstheme="majorBidi"/>
+      <w:i/>
+      <w:iCs/>
+      <w:color w:val="2F5496" w:themeColor="accent1" w:themeShade="BF"/>
+    </w:rPr>
+  </w:style>
   <w:style w:type="character" w:default="1" w:styleId="DefaultParagraphFont">
     <w:name w:val="Default Paragraph Font"/>
     <w:uiPriority w:val="1"/>
@@ -883,6 +1097,54 @@
       <w:color w:val="2F5496" w:themeColor="accent1" w:themeShade="BF"/>
       <w:sz w:val="32"/>
       <w:szCs w:val="32"/>
+    </w:rPr>
+  </w:style>
+  <w:style w:type="paragraph" w:styleId="NoSpacing">
+    <w:name w:val="No Spacing"/>
+    <w:uiPriority w:val="1"/>
+    <w:qFormat/>
+    <w:rsid w:val="00F57CC8"/>
+    <w:pPr>
+      <w:spacing w:after="0" w:line="240" w:lineRule="auto"/>
+    </w:pPr>
+  </w:style>
+  <w:style w:type="character" w:customStyle="1" w:styleId="Heading2Char">
+    <w:name w:val="Heading 2 Char"/>
+    <w:basedOn w:val="DefaultParagraphFont"/>
+    <w:link w:val="Heading2"/>
+    <w:uiPriority w:val="9"/>
+    <w:rsid w:val="00F57CC8"/>
+    <w:rPr>
+      <w:rFonts w:asciiTheme="majorHAnsi" w:eastAsiaTheme="majorEastAsia" w:hAnsiTheme="majorHAnsi" w:cstheme="majorBidi"/>
+      <w:color w:val="2F5496" w:themeColor="accent1" w:themeShade="BF"/>
+      <w:sz w:val="26"/>
+      <w:szCs w:val="26"/>
+    </w:rPr>
+  </w:style>
+  <w:style w:type="character" w:customStyle="1" w:styleId="Heading3Char">
+    <w:name w:val="Heading 3 Char"/>
+    <w:basedOn w:val="DefaultParagraphFont"/>
+    <w:link w:val="Heading3"/>
+    <w:uiPriority w:val="9"/>
+    <w:rsid w:val="00F57CC8"/>
+    <w:rPr>
+      <w:rFonts w:asciiTheme="majorHAnsi" w:eastAsiaTheme="majorEastAsia" w:hAnsiTheme="majorHAnsi" w:cstheme="majorBidi"/>
+      <w:color w:val="1F3763" w:themeColor="accent1" w:themeShade="7F"/>
+      <w:sz w:val="24"/>
+      <w:szCs w:val="24"/>
+    </w:rPr>
+  </w:style>
+  <w:style w:type="character" w:customStyle="1" w:styleId="Heading4Char">
+    <w:name w:val="Heading 4 Char"/>
+    <w:basedOn w:val="DefaultParagraphFont"/>
+    <w:link w:val="Heading4"/>
+    <w:uiPriority w:val="9"/>
+    <w:rsid w:val="00F57CC8"/>
+    <w:rPr>
+      <w:rFonts w:asciiTheme="majorHAnsi" w:eastAsiaTheme="majorEastAsia" w:hAnsiTheme="majorHAnsi" w:cstheme="majorBidi"/>
+      <w:i/>
+      <w:iCs/>
+      <w:color w:val="2F5496" w:themeColor="accent1" w:themeShade="BF"/>
     </w:rPr>
   </w:style>
 </w:styles>

</xml_diff>